<commit_message>
Revert "[UJI_COBA] Ganti Judul"
This reverts commit 3e9de11777e377e335b6cf05e42a4b60ae383dfc.
</commit_message>
<xml_diff>
--- a/Proposal JULIAN-FIX.docx
+++ b/Proposal JULIAN-FIX.docx
@@ -4,6 +4,14 @@
   <w:body>
     <w:p>
       <w:pPr>
+        <w:spacing w:after="0" w:line="360" w:lineRule="auto"/>
+        <w:rPr>
+          <w:rFonts w:ascii="Times New Roman" w:hAnsi="Times New Roman"/>
+        </w:rPr>
+      </w:pPr>
+    </w:p>
+    <w:p>
+      <w:pPr>
         <w:autoSpaceDE w:val="0"/>
         <w:autoSpaceDN w:val="0"/>
         <w:adjustRightInd w:val="0"/>
@@ -238,21 +246,8 @@
           <w:sz w:val="28"/>
           <w:szCs w:val="28"/>
         </w:rPr>
-        <w:t xml:space="preserve"> Forward </w:t>
-      </w:r>
-      <w:r>
-        <w:rPr>
-          <w:rFonts w:ascii="Times New Roman" w:hAnsi="Times New Roman"/>
-          <w:b/>
-          <w:bCs/>
-          <w:color w:val="000000"/>
-          <w:sz w:val="28"/>
-          <w:szCs w:val="28"/>
-        </w:rPr>
-        <w:t>OKE</w:t>
-      </w:r>
-      <w:bookmarkStart w:id="0" w:name="_GoBack"/>
-      <w:bookmarkEnd w:id="0"/>
+        <w:t xml:space="preserve"> Forward Chaining</w:t>
+      </w:r>
     </w:p>
     <w:p>
       <w:pPr>
@@ -3352,7 +3347,7 @@
         </w:rPr>
         <w:t xml:space="preserve"> </w:t>
       </w:r>
-      <w:commentRangeStart w:id="1"/>
+      <w:commentRangeStart w:id="0"/>
       <w:proofErr w:type="spellStart"/>
       <w:r>
         <w:rPr>
@@ -3363,13 +3358,13 @@
         </w:rPr>
         <w:t>bidang</w:t>
       </w:r>
-      <w:commentRangeEnd w:id="1"/>
+      <w:commentRangeEnd w:id="0"/>
       <w:proofErr w:type="spellEnd"/>
       <w:r>
         <w:rPr>
           <w:rStyle w:val="CommentReference"/>
         </w:rPr>
-        <w:commentReference w:id="1"/>
+        <w:commentReference w:id="0"/>
       </w:r>
       <w:r>
         <w:rPr>
@@ -3733,7 +3728,7 @@
         </w:rPr>
         <w:t xml:space="preserve"> </w:t>
       </w:r>
-      <w:commentRangeStart w:id="2"/>
+      <w:commentRangeStart w:id="1"/>
       <w:proofErr w:type="spellStart"/>
       <w:r>
         <w:rPr>
@@ -3744,13 +3739,13 @@
         </w:rPr>
         <w:t>komputer</w:t>
       </w:r>
-      <w:commentRangeEnd w:id="2"/>
+      <w:commentRangeEnd w:id="1"/>
       <w:proofErr w:type="spellEnd"/>
       <w:r>
         <w:rPr>
           <w:rStyle w:val="CommentReference"/>
         </w:rPr>
-        <w:commentReference w:id="2"/>
+        <w:commentReference w:id="1"/>
       </w:r>
       <w:r>
         <w:rPr>
@@ -4704,7 +4699,7 @@
           <w:szCs w:val="21"/>
         </w:rPr>
       </w:pPr>
-      <w:commentRangeStart w:id="3"/>
+      <w:commentRangeStart w:id="2"/>
       <w:proofErr w:type="spellStart"/>
       <w:r>
         <w:rPr>
@@ -4724,13 +4719,13 @@
         </w:rPr>
         <w:t>ewasa</w:t>
       </w:r>
-      <w:commentRangeEnd w:id="3"/>
+      <w:commentRangeEnd w:id="2"/>
       <w:proofErr w:type="spellEnd"/>
       <w:r>
         <w:rPr>
           <w:rStyle w:val="CommentReference"/>
         </w:rPr>
-        <w:commentReference w:id="3"/>
+        <w:commentReference w:id="2"/>
       </w:r>
       <w:r>
         <w:rPr>
@@ -7359,7 +7354,27 @@
           <w:sz w:val="24"/>
           <w:szCs w:val="21"/>
         </w:rPr>
-        <w:t xml:space="preserve"> diet. Cara </w:t>
+        <w:t xml:space="preserve"> </w:t>
+      </w:r>
+      <w:proofErr w:type="spellStart"/>
+      <w:r>
+        <w:rPr>
+          <w:rFonts w:ascii="Cambria" w:hAnsi="Cambria"/>
+          <w:bCs/>
+          <w:sz w:val="24"/>
+          <w:szCs w:val="21"/>
+        </w:rPr>
+        <w:t xml:space="preserve">diet. </w:t>
+      </w:r>
+      <w:proofErr w:type="spellEnd"/>
+      <w:r>
+        <w:rPr>
+          <w:rFonts w:ascii="Cambria" w:hAnsi="Cambria"/>
+          <w:bCs/>
+          <w:sz w:val="24"/>
+          <w:szCs w:val="21"/>
+        </w:rPr>
+        <w:t xml:space="preserve">Cara </w:t>
       </w:r>
       <w:proofErr w:type="spellStart"/>
       <w:r>
@@ -11987,18 +12002,9 @@
           <w:szCs w:val="24"/>
           <w:lang w:val="en-ID"/>
         </w:rPr>
-        <w:t>tersebut</w:t>
-      </w:r>
-      <w:proofErr w:type="spellEnd"/>
-      <w:r>
-        <w:rPr>
-          <w:rFonts w:ascii="Times New Roman" w:hAnsi="Times New Roman"/>
-          <w:sz w:val="24"/>
-          <w:szCs w:val="24"/>
-          <w:lang w:val="en-ID"/>
-        </w:rPr>
-        <w:t>.</w:t>
-      </w:r>
+        <w:t>tersebut.</w:t>
+      </w:r>
+      <w:proofErr w:type="spellEnd"/>
     </w:p>
     <w:p>
       <w:pPr>
@@ -12650,7 +12656,7 @@
           <w:sz w:val="24"/>
           <w:szCs w:val="24"/>
         </w:rPr>
-        <w:t xml:space="preserve">Artificial </w:t>
+        <w:t>Artificial I</w:t>
       </w:r>
       <w:proofErr w:type="spellStart"/>
       <w:r>
@@ -12661,7 +12667,7 @@
           <w:sz w:val="24"/>
           <w:szCs w:val="24"/>
         </w:rPr>
-        <w:t>Intellegence</w:t>
+        <w:t>ntellegence</w:t>
       </w:r>
       <w:proofErr w:type="spellEnd"/>
       <w:r>
@@ -16499,13 +16505,8 @@
       </w:r>
       <w:proofErr w:type="spellEnd"/>
       <w:r>
-        <w:t xml:space="preserve"> </w:t>
-      </w:r>
-      <w:proofErr w:type="spellStart"/>
-      <w:r>
-        <w:t>Pakar</w:t>
-      </w:r>
-      <w:proofErr w:type="spellEnd"/>
+        <w:t xml:space="preserve"> Pakar</w:t>
+      </w:r>
     </w:p>
     <w:p>
       <w:pPr>
@@ -22949,7 +22950,7 @@
       <m:oMath>
         <m:r>
           <m:rPr>
-            <m:sty m:val="p"/>
+            <m:sty m:val="bi"/>
           </m:rPr>
           <w:rPr>
             <w:rFonts w:ascii="Cambria Math" w:hAnsi="Cambria Math"/>
@@ -23565,8 +23566,53 @@
                               </w:rPr>
                             </w:pPr>
                             <w:r>
-                              <w:t>Gambar 1. Bagan Proses inputan beserta formula menghitung berat badan secara spesifik</w:t>
+                              <w:t xml:space="preserve">Gambar 1. Bagan Proses </w:t>
                             </w:r>
+                            <w:proofErr w:type="spellStart"/>
+                            <w:r>
+                              <w:t>inputan</w:t>
+                            </w:r>
+                            <w:proofErr w:type="spellEnd"/>
+                            <w:r>
+                              <w:t xml:space="preserve"> </w:t>
+                            </w:r>
+                            <w:proofErr w:type="spellStart"/>
+                            <w:r>
+                              <w:t>beserta</w:t>
+                            </w:r>
+                            <w:proofErr w:type="spellEnd"/>
+                            <w:r>
+                              <w:t xml:space="preserve"> formula </w:t>
+                            </w:r>
+                            <w:proofErr w:type="spellStart"/>
+                            <w:r>
+                              <w:t>menghitung</w:t>
+                            </w:r>
+                            <w:proofErr w:type="spellEnd"/>
+                            <w:r>
+                              <w:t xml:space="preserve"> </w:t>
+                            </w:r>
+                            <w:proofErr w:type="spellStart"/>
+                            <w:r>
+                              <w:t>berat</w:t>
+                            </w:r>
+                            <w:proofErr w:type="spellEnd"/>
+                            <w:r>
+                              <w:t xml:space="preserve"> badan </w:t>
+                            </w:r>
+                            <w:proofErr w:type="spellStart"/>
+                            <w:r>
+                              <w:t>secara</w:t>
+                            </w:r>
+                            <w:proofErr w:type="spellEnd"/>
+                            <w:r>
+                              <w:t xml:space="preserve"> </w:t>
+                            </w:r>
+                            <w:proofErr w:type="spellStart"/>
+                            <w:r>
+                              <w:t>spesifik</w:t>
+                            </w:r>
+                            <w:proofErr w:type="spellEnd"/>
                           </w:p>
                         </w:txbxContent>
                       </wps:txbx>
@@ -23604,8 +23650,53 @@
                         </w:rPr>
                       </w:pPr>
                       <w:r>
-                        <w:t>Gambar 1. Bagan Proses inputan beserta formula menghitung berat badan secara spesifik</w:t>
+                        <w:t xml:space="preserve">Gambar 1. Bagan Proses </w:t>
                       </w:r>
+                      <w:proofErr w:type="spellStart"/>
+                      <w:r>
+                        <w:t>inputan</w:t>
+                      </w:r>
+                      <w:proofErr w:type="spellEnd"/>
+                      <w:r>
+                        <w:t xml:space="preserve"> </w:t>
+                      </w:r>
+                      <w:proofErr w:type="spellStart"/>
+                      <w:r>
+                        <w:t>beserta</w:t>
+                      </w:r>
+                      <w:proofErr w:type="spellEnd"/>
+                      <w:r>
+                        <w:t xml:space="preserve"> formula </w:t>
+                      </w:r>
+                      <w:proofErr w:type="spellStart"/>
+                      <w:r>
+                        <w:t>menghitung</w:t>
+                      </w:r>
+                      <w:proofErr w:type="spellEnd"/>
+                      <w:r>
+                        <w:t xml:space="preserve"> </w:t>
+                      </w:r>
+                      <w:proofErr w:type="spellStart"/>
+                      <w:r>
+                        <w:t>berat</w:t>
+                      </w:r>
+                      <w:proofErr w:type="spellEnd"/>
+                      <w:r>
+                        <w:t xml:space="preserve"> badan </w:t>
+                      </w:r>
+                      <w:proofErr w:type="spellStart"/>
+                      <w:r>
+                        <w:t>secara</w:t>
+                      </w:r>
+                      <w:proofErr w:type="spellEnd"/>
+                      <w:r>
+                        <w:t xml:space="preserve"> </w:t>
+                      </w:r>
+                      <w:proofErr w:type="spellStart"/>
+                      <w:r>
+                        <w:t>spesifik</w:t>
+                      </w:r>
+                      <w:proofErr w:type="spellEnd"/>
                     </w:p>
                   </w:txbxContent>
                 </v:textbox>
@@ -23738,6 +23829,7 @@
                                 </w:rPr>
                                 <w:t>Input 2 (</w:t>
                               </w:r>
+                              <w:proofErr w:type="spellStart"/>
                               <w:r>
                                 <w:rPr>
                                   <w:lang w:val="en-ID"/>
@@ -23747,7 +23839,19 @@
                                     <w14:bevel/>
                                   </w14:textOutline>
                                 </w:rPr>
-                                <w:t>usia)</w:t>
+                                <w:t>usia</w:t>
+                              </w:r>
+                              <w:proofErr w:type="spellEnd"/>
+                              <w:r>
+                                <w:rPr>
+                                  <w:lang w:val="en-ID"/>
+                                  <w14:textOutline w14:w="9525" w14:cap="rnd" w14:cmpd="sng" w14:algn="ctr">
+                                    <w14:noFill/>
+                                    <w14:prstDash w14:val="solid"/>
+                                    <w14:bevel/>
+                                  </w14:textOutline>
+                                </w:rPr>
+                                <w:t>)</w:t>
                               </w:r>
                             </w:p>
                           </w:txbxContent>
@@ -23812,6 +23916,7 @@
                                 </w:rPr>
                                 <w:t xml:space="preserve">Value &gt;19 </w:t>
                               </w:r>
+                              <w:proofErr w:type="spellStart"/>
                               <w:r>
                                 <w:rPr>
                                   <w:lang w:val="en-ID"/>
@@ -23823,6 +23928,7 @@
                                 </w:rPr>
                                 <w:t>th</w:t>
                               </w:r>
+                              <w:proofErr w:type="spellEnd"/>
                             </w:p>
                           </w:txbxContent>
                         </wps:txbx>
@@ -23886,6 +23992,7 @@
                                 </w:rPr>
                                 <w:t xml:space="preserve">Value &lt;20 </w:t>
                               </w:r>
+                              <w:proofErr w:type="spellStart"/>
                               <w:r>
                                 <w:rPr>
                                   <w:lang w:val="en-ID"/>
@@ -23897,6 +24004,7 @@
                                 </w:rPr>
                                 <w:t>th</w:t>
                               </w:r>
+                              <w:proofErr w:type="spellEnd"/>
                             </w:p>
                           </w:txbxContent>
                         </wps:txbx>
@@ -23949,6 +24057,7 @@
                                   </w14:textOutline>
                                 </w:rPr>
                               </w:pPr>
+                              <w:proofErr w:type="spellStart"/>
                               <w:r>
                                 <w:rPr>
                                   <w:lang w:val="en-ID"/>
@@ -23960,6 +24069,7 @@
                                 </w:rPr>
                                 <w:t>Laki-laki</w:t>
                               </w:r>
+                              <w:proofErr w:type="spellEnd"/>
                               <w:r>
                                 <w:rPr>
                                   <w:noProof/>
@@ -24071,6 +24181,7 @@
                                   </w14:textOutline>
                                 </w:rPr>
                               </w:pPr>
+                              <w:proofErr w:type="spellStart"/>
                               <w:r>
                                 <w:rPr>
                                   <w:lang w:val="en-ID"/>
@@ -24082,6 +24193,7 @@
                                 </w:rPr>
                                 <w:t>perempuan</w:t>
                               </w:r>
+                              <w:proofErr w:type="spellEnd"/>
                             </w:p>
                           </w:txbxContent>
                         </wps:txbx>
@@ -24134,6 +24246,7 @@
                                   </w14:textOutline>
                                 </w:rPr>
                               </w:pPr>
+                              <w:proofErr w:type="spellStart"/>
                               <w:r>
                                 <w:rPr>
                                   <w:lang w:val="en-ID"/>
@@ -24143,7 +24256,19 @@
                                     <w14:bevel/>
                                   </w14:textOutline>
                                 </w:rPr>
-                                <w:t>Zscore boys WHO</w:t>
+                                <w:t>Zscore</w:t>
+                              </w:r>
+                              <w:proofErr w:type="spellEnd"/>
+                              <w:r>
+                                <w:rPr>
+                                  <w:lang w:val="en-ID"/>
+                                  <w14:textOutline w14:w="9525" w14:cap="rnd" w14:cmpd="sng" w14:algn="ctr">
+                                    <w14:noFill/>
+                                    <w14:prstDash w14:val="solid"/>
+                                    <w14:bevel/>
+                                  </w14:textOutline>
+                                </w:rPr>
+                                <w:t xml:space="preserve"> boys WHO</w:t>
                               </w:r>
                             </w:p>
                           </w:txbxContent>
@@ -24197,6 +24322,7 @@
                                   </w14:textOutline>
                                 </w:rPr>
                               </w:pPr>
+                              <w:proofErr w:type="spellStart"/>
                               <w:r>
                                 <w:rPr>
                                   <w:lang w:val="en-ID"/>
@@ -24206,7 +24332,19 @@
                                     <w14:bevel/>
                                   </w14:textOutline>
                                 </w:rPr>
-                                <w:t>Zscore girl WHO</w:t>
+                                <w:t>Zscore</w:t>
+                              </w:r>
+                              <w:proofErr w:type="spellEnd"/>
+                              <w:r>
+                                <w:rPr>
+                                  <w:lang w:val="en-ID"/>
+                                  <w14:textOutline w14:w="9525" w14:cap="rnd" w14:cmpd="sng" w14:algn="ctr">
+                                    <w14:noFill/>
+                                    <w14:prstDash w14:val="solid"/>
+                                    <w14:bevel/>
+                                  </w14:textOutline>
+                                </w:rPr>
+                                <w:t xml:space="preserve"> girl WHO</w:t>
                               </w:r>
                             </w:p>
                           </w:txbxContent>
@@ -24260,6 +24398,7 @@
                                   </w14:textOutline>
                                 </w:rPr>
                               </w:pPr>
+                              <w:proofErr w:type="spellStart"/>
                               <w:r>
                                 <w:rPr>
                                   <w:lang w:val="en-ID"/>
@@ -24271,6 +24410,7 @@
                                 </w:rPr>
                                 <w:t>Laki-laki</w:t>
                               </w:r>
+                              <w:proofErr w:type="spellEnd"/>
                               <w:r>
                                 <w:rPr>
                                   <w:noProof/>
@@ -24382,6 +24522,7 @@
                                   </w14:textOutline>
                                 </w:rPr>
                               </w:pPr>
+                              <w:proofErr w:type="spellStart"/>
                               <w:r>
                                 <w:rPr>
                                   <w:lang w:val="en-ID"/>
@@ -24393,6 +24534,7 @@
                                 </w:rPr>
                                 <w:t>perempuan</w:t>
                               </w:r>
+                              <w:proofErr w:type="spellEnd"/>
                             </w:p>
                           </w:txbxContent>
                         </wps:txbx>
@@ -24445,6 +24587,7 @@
                                   </w14:textOutline>
                                 </w:rPr>
                               </w:pPr>
+                              <w:proofErr w:type="spellStart"/>
                               <w:r>
                                 <w:rPr>
                                   <w:lang w:val="en-ID"/>
@@ -24466,7 +24609,20 @@
                                     <w14:bevel/>
                                   </w14:textOutline>
                                 </w:rPr>
-                                <w:t>score man</w:t>
+                                <w:t>score</w:t>
+                              </w:r>
+                              <w:proofErr w:type="spellEnd"/>
+                              <w:r>
+                                <w:rPr>
+                                  <w:noProof/>
+                                  <w:lang w:val="en-ID"/>
+                                  <w14:textOutline w14:w="9525" w14:cap="rnd" w14:cmpd="sng" w14:algn="ctr">
+                                    <w14:noFill/>
+                                    <w14:prstDash w14:val="solid"/>
+                                    <w14:bevel/>
+                                  </w14:textOutline>
+                                </w:rPr>
+                                <w:t xml:space="preserve"> man</w:t>
                               </w:r>
                             </w:p>
                           </w:txbxContent>
@@ -24520,6 +24676,7 @@
                                   </w14:textOutline>
                                 </w:rPr>
                               </w:pPr>
+                              <w:proofErr w:type="spellStart"/>
                               <w:r>
                                 <w:rPr>
                                   <w:lang w:val="en-ID"/>
@@ -24541,7 +24698,20 @@
                                     <w14:bevel/>
                                   </w14:textOutline>
                                 </w:rPr>
-                                <w:t>score woman</w:t>
+                                <w:t>score</w:t>
+                              </w:r>
+                              <w:proofErr w:type="spellEnd"/>
+                              <w:r>
+                                <w:rPr>
+                                  <w:noProof/>
+                                  <w:lang w:val="en-ID"/>
+                                  <w14:textOutline w14:w="9525" w14:cap="rnd" w14:cmpd="sng" w14:algn="ctr">
+                                    <w14:noFill/>
+                                    <w14:prstDash w14:val="solid"/>
+                                    <w14:bevel/>
+                                  </w14:textOutline>
+                                </w:rPr>
+                                <w:t xml:space="preserve"> woman</w:t>
                               </w:r>
                             </w:p>
                           </w:txbxContent>
@@ -24643,6 +24813,7 @@
                                   </w14:textOutline>
                                 </w:rPr>
                               </w:pPr>
+                              <w:proofErr w:type="spellStart"/>
                               <w:r>
                                 <w:rPr>
                                   <w:lang w:val="en-ID"/>
@@ -24652,7 +24823,19 @@
                                     <w14:bevel/>
                                   </w14:textOutline>
                                 </w:rPr>
-                                <w:t>Perhitungan BMI</w:t>
+                                <w:t>Perhitungan</w:t>
+                              </w:r>
+                              <w:proofErr w:type="spellEnd"/>
+                              <w:r>
+                                <w:rPr>
+                                  <w:lang w:val="en-ID"/>
+                                  <w14:textOutline w14:w="9525" w14:cap="rnd" w14:cmpd="sng" w14:algn="ctr">
+                                    <w14:noFill/>
+                                    <w14:prstDash w14:val="solid"/>
+                                    <w14:bevel/>
+                                  </w14:textOutline>
+                                </w:rPr>
+                                <w:t xml:space="preserve"> BMI</w:t>
                               </w:r>
                             </w:p>
                           </w:txbxContent>
@@ -24717,6 +24900,7 @@
                                 </w:rPr>
                                 <w:t xml:space="preserve">Nilai </w:t>
                               </w:r>
+                              <w:proofErr w:type="spellStart"/>
                               <w:r>
                                 <w:rPr>
                                   <w:lang w:val="en-ID"/>
@@ -24728,6 +24912,7 @@
                                 </w:rPr>
                                 <w:t>kategorial</w:t>
                               </w:r>
+                              <w:proofErr w:type="spellEnd"/>
                             </w:p>
                             <w:p>
                               <w:pPr>
@@ -24741,6 +24926,7 @@
                                   </w14:textOutline>
                                 </w:rPr>
                               </w:pPr>
+                              <w:proofErr w:type="spellStart"/>
                               <w:r>
                                 <w:rPr>
                                   <w:lang w:val="en-ID"/>
@@ -24750,7 +24936,19 @@
                                     <w14:bevel/>
                                   </w14:textOutline>
                                 </w:rPr>
-                                <w:t>Berdasar BMI</w:t>
+                                <w:t>Berdasar</w:t>
+                              </w:r>
+                              <w:proofErr w:type="spellEnd"/>
+                              <w:r>
+                                <w:rPr>
+                                  <w:lang w:val="en-ID"/>
+                                  <w14:textOutline w14:w="9525" w14:cap="rnd" w14:cmpd="sng" w14:algn="ctr">
+                                    <w14:noFill/>
+                                    <w14:prstDash w14:val="solid"/>
+                                    <w14:bevel/>
+                                  </w14:textOutline>
+                                </w:rPr>
+                                <w:t xml:space="preserve"> BMI</w:t>
                               </w:r>
                             </w:p>
                           </w:txbxContent>
@@ -24898,6 +25096,7 @@
                                   </w14:textOutline>
                                 </w:rPr>
                               </w:pPr>
+                              <w:proofErr w:type="spellStart"/>
                               <w:r>
                                 <w:rPr>
                                   <w:lang w:val="en-ID"/>
@@ -24907,8 +25106,33 @@
                                     <w14:bevel/>
                                   </w14:textOutline>
                                 </w:rPr>
-                                <w:t>Tergolong obese / overweight / normal / underweight / malnutrisi</w:t>
+                                <w:t>Tergolong</w:t>
                               </w:r>
+                              <w:proofErr w:type="spellEnd"/>
+                              <w:r>
+                                <w:rPr>
+                                  <w:lang w:val="en-ID"/>
+                                  <w14:textOutline w14:w="9525" w14:cap="rnd" w14:cmpd="sng" w14:algn="ctr">
+                                    <w14:noFill/>
+                                    <w14:prstDash w14:val="solid"/>
+                                    <w14:bevel/>
+                                  </w14:textOutline>
+                                </w:rPr>
+                                <w:t xml:space="preserve"> obese / overweight / normal / underweight / </w:t>
+                              </w:r>
+                              <w:proofErr w:type="spellStart"/>
+                              <w:r>
+                                <w:rPr>
+                                  <w:lang w:val="en-ID"/>
+                                  <w14:textOutline w14:w="9525" w14:cap="rnd" w14:cmpd="sng" w14:algn="ctr">
+                                    <w14:noFill/>
+                                    <w14:prstDash w14:val="solid"/>
+                                    <w14:bevel/>
+                                  </w14:textOutline>
+                                </w:rPr>
+                                <w:t>malnutrisi</w:t>
+                              </w:r>
+                              <w:proofErr w:type="spellEnd"/>
                             </w:p>
                           </w:txbxContent>
                         </wps:txbx>
@@ -25062,6 +25286,7 @@
                           </w:rPr>
                           <w:t>Input 2 (</w:t>
                         </w:r>
+                        <w:proofErr w:type="spellStart"/>
                         <w:r>
                           <w:rPr>
                             <w:lang w:val="en-ID"/>
@@ -25071,7 +25296,19 @@
                               <w14:bevel/>
                             </w14:textOutline>
                           </w:rPr>
-                          <w:t>usia)</w:t>
+                          <w:t>usia</w:t>
+                        </w:r>
+                        <w:proofErr w:type="spellEnd"/>
+                        <w:r>
+                          <w:rPr>
+                            <w:lang w:val="en-ID"/>
+                            <w14:textOutline w14:w="9525" w14:cap="rnd" w14:cmpd="sng" w14:algn="ctr">
+                              <w14:noFill/>
+                              <w14:prstDash w14:val="solid"/>
+                              <w14:bevel/>
+                            </w14:textOutline>
+                          </w:rPr>
+                          <w:t>)</w:t>
                         </w:r>
                       </w:p>
                     </w:txbxContent>
@@ -25104,6 +25341,7 @@
                           </w:rPr>
                           <w:t xml:space="preserve">Value &gt;19 </w:t>
                         </w:r>
+                        <w:proofErr w:type="spellStart"/>
                         <w:r>
                           <w:rPr>
                             <w:lang w:val="en-ID"/>
@@ -25115,6 +25353,7 @@
                           </w:rPr>
                           <w:t>th</w:t>
                         </w:r>
+                        <w:proofErr w:type="spellEnd"/>
                       </w:p>
                     </w:txbxContent>
                   </v:textbox>
@@ -25146,6 +25385,7 @@
                           </w:rPr>
                           <w:t xml:space="preserve">Value &lt;20 </w:t>
                         </w:r>
+                        <w:proofErr w:type="spellStart"/>
                         <w:r>
                           <w:rPr>
                             <w:lang w:val="en-ID"/>
@@ -25157,6 +25397,7 @@
                           </w:rPr>
                           <w:t>th</w:t>
                         </w:r>
+                        <w:proofErr w:type="spellEnd"/>
                       </w:p>
                     </w:txbxContent>
                   </v:textbox>
@@ -25177,6 +25418,7 @@
                             </w14:textOutline>
                           </w:rPr>
                         </w:pPr>
+                        <w:proofErr w:type="spellStart"/>
                         <w:r>
                           <w:rPr>
                             <w:lang w:val="en-ID"/>
@@ -25188,6 +25430,7 @@
                           </w:rPr>
                           <w:t>Laki-laki</w:t>
                         </w:r>
+                        <w:proofErr w:type="spellEnd"/>
                         <w:r>
                           <w:rPr>
                             <w:noProof/>
@@ -25267,6 +25510,7 @@
                             </w14:textOutline>
                           </w:rPr>
                         </w:pPr>
+                        <w:proofErr w:type="spellStart"/>
                         <w:r>
                           <w:rPr>
                             <w:lang w:val="en-ID"/>
@@ -25278,6 +25522,7 @@
                           </w:rPr>
                           <w:t>perempuan</w:t>
                         </w:r>
+                        <w:proofErr w:type="spellEnd"/>
                       </w:p>
                     </w:txbxContent>
                   </v:textbox>
@@ -25298,6 +25543,7 @@
                             </w14:textOutline>
                           </w:rPr>
                         </w:pPr>
+                        <w:proofErr w:type="spellStart"/>
                         <w:r>
                           <w:rPr>
                             <w:lang w:val="en-ID"/>
@@ -25307,7 +25553,19 @@
                               <w14:bevel/>
                             </w14:textOutline>
                           </w:rPr>
-                          <w:t>Zscore boys WHO</w:t>
+                          <w:t>Zscore</w:t>
+                        </w:r>
+                        <w:proofErr w:type="spellEnd"/>
+                        <w:r>
+                          <w:rPr>
+                            <w:lang w:val="en-ID"/>
+                            <w14:textOutline w14:w="9525" w14:cap="rnd" w14:cmpd="sng" w14:algn="ctr">
+                              <w14:noFill/>
+                              <w14:prstDash w14:val="solid"/>
+                              <w14:bevel/>
+                            </w14:textOutline>
+                          </w:rPr>
+                          <w:t xml:space="preserve"> boys WHO</w:t>
                         </w:r>
                       </w:p>
                     </w:txbxContent>
@@ -25329,6 +25587,7 @@
                             </w14:textOutline>
                           </w:rPr>
                         </w:pPr>
+                        <w:proofErr w:type="spellStart"/>
                         <w:r>
                           <w:rPr>
                             <w:lang w:val="en-ID"/>
@@ -25338,7 +25597,19 @@
                               <w14:bevel/>
                             </w14:textOutline>
                           </w:rPr>
-                          <w:t>Zscore girl WHO</w:t>
+                          <w:t>Zscore</w:t>
+                        </w:r>
+                        <w:proofErr w:type="spellEnd"/>
+                        <w:r>
+                          <w:rPr>
+                            <w:lang w:val="en-ID"/>
+                            <w14:textOutline w14:w="9525" w14:cap="rnd" w14:cmpd="sng" w14:algn="ctr">
+                              <w14:noFill/>
+                              <w14:prstDash w14:val="solid"/>
+                              <w14:bevel/>
+                            </w14:textOutline>
+                          </w:rPr>
+                          <w:t xml:space="preserve"> girl WHO</w:t>
                         </w:r>
                       </w:p>
                     </w:txbxContent>
@@ -25360,6 +25631,7 @@
                             </w14:textOutline>
                           </w:rPr>
                         </w:pPr>
+                        <w:proofErr w:type="spellStart"/>
                         <w:r>
                           <w:rPr>
                             <w:lang w:val="en-ID"/>
@@ -25371,6 +25643,7 @@
                           </w:rPr>
                           <w:t>Laki-laki</w:t>
                         </w:r>
+                        <w:proofErr w:type="spellEnd"/>
                         <w:r>
                           <w:rPr>
                             <w:noProof/>
@@ -25450,6 +25723,7 @@
                             </w14:textOutline>
                           </w:rPr>
                         </w:pPr>
+                        <w:proofErr w:type="spellStart"/>
                         <w:r>
                           <w:rPr>
                             <w:lang w:val="en-ID"/>
@@ -25461,6 +25735,7 @@
                           </w:rPr>
                           <w:t>perempuan</w:t>
                         </w:r>
+                        <w:proofErr w:type="spellEnd"/>
                       </w:p>
                     </w:txbxContent>
                   </v:textbox>
@@ -25481,6 +25756,7 @@
                             </w14:textOutline>
                           </w:rPr>
                         </w:pPr>
+                        <w:proofErr w:type="spellStart"/>
                         <w:r>
                           <w:rPr>
                             <w:lang w:val="en-ID"/>
@@ -25502,7 +25778,20 @@
                               <w14:bevel/>
                             </w14:textOutline>
                           </w:rPr>
-                          <w:t>score man</w:t>
+                          <w:t>score</w:t>
+                        </w:r>
+                        <w:proofErr w:type="spellEnd"/>
+                        <w:r>
+                          <w:rPr>
+                            <w:noProof/>
+                            <w:lang w:val="en-ID"/>
+                            <w14:textOutline w14:w="9525" w14:cap="rnd" w14:cmpd="sng" w14:algn="ctr">
+                              <w14:noFill/>
+                              <w14:prstDash w14:val="solid"/>
+                              <w14:bevel/>
+                            </w14:textOutline>
+                          </w:rPr>
+                          <w:t xml:space="preserve"> man</w:t>
                         </w:r>
                       </w:p>
                     </w:txbxContent>
@@ -25524,6 +25813,7 @@
                             </w14:textOutline>
                           </w:rPr>
                         </w:pPr>
+                        <w:proofErr w:type="spellStart"/>
                         <w:r>
                           <w:rPr>
                             <w:lang w:val="en-ID"/>
@@ -25545,7 +25835,20 @@
                               <w14:bevel/>
                             </w14:textOutline>
                           </w:rPr>
-                          <w:t>score woman</w:t>
+                          <w:t>score</w:t>
+                        </w:r>
+                        <w:proofErr w:type="spellEnd"/>
+                        <w:r>
+                          <w:rPr>
+                            <w:noProof/>
+                            <w:lang w:val="en-ID"/>
+                            <w14:textOutline w14:w="9525" w14:cap="rnd" w14:cmpd="sng" w14:algn="ctr">
+                              <w14:noFill/>
+                              <w14:prstDash w14:val="solid"/>
+                              <w14:bevel/>
+                            </w14:textOutline>
+                          </w:rPr>
+                          <w:t xml:space="preserve"> woman</w:t>
                         </w:r>
                       </w:p>
                     </w:txbxContent>
@@ -25615,6 +25918,7 @@
                             </w14:textOutline>
                           </w:rPr>
                         </w:pPr>
+                        <w:proofErr w:type="spellStart"/>
                         <w:r>
                           <w:rPr>
                             <w:lang w:val="en-ID"/>
@@ -25624,7 +25928,19 @@
                               <w14:bevel/>
                             </w14:textOutline>
                           </w:rPr>
-                          <w:t>Perhitungan BMI</w:t>
+                          <w:t>Perhitungan</w:t>
+                        </w:r>
+                        <w:proofErr w:type="spellEnd"/>
+                        <w:r>
+                          <w:rPr>
+                            <w:lang w:val="en-ID"/>
+                            <w14:textOutline w14:w="9525" w14:cap="rnd" w14:cmpd="sng" w14:algn="ctr">
+                              <w14:noFill/>
+                              <w14:prstDash w14:val="solid"/>
+                              <w14:bevel/>
+                            </w14:textOutline>
+                          </w:rPr>
+                          <w:t xml:space="preserve"> BMI</w:t>
                         </w:r>
                       </w:p>
                     </w:txbxContent>
@@ -25657,6 +25973,7 @@
                           </w:rPr>
                           <w:t xml:space="preserve">Nilai </w:t>
                         </w:r>
+                        <w:proofErr w:type="spellStart"/>
                         <w:r>
                           <w:rPr>
                             <w:lang w:val="en-ID"/>
@@ -25668,6 +25985,7 @@
                           </w:rPr>
                           <w:t>kategorial</w:t>
                         </w:r>
+                        <w:proofErr w:type="spellEnd"/>
                       </w:p>
                       <w:p>
                         <w:pPr>
@@ -25681,6 +25999,7 @@
                             </w14:textOutline>
                           </w:rPr>
                         </w:pPr>
+                        <w:proofErr w:type="spellStart"/>
                         <w:r>
                           <w:rPr>
                             <w:lang w:val="en-ID"/>
@@ -25690,7 +26009,19 @@
                               <w14:bevel/>
                             </w14:textOutline>
                           </w:rPr>
-                          <w:t>Berdasar BMI</w:t>
+                          <w:t>Berdasar</w:t>
+                        </w:r>
+                        <w:proofErr w:type="spellEnd"/>
+                        <w:r>
+                          <w:rPr>
+                            <w:lang w:val="en-ID"/>
+                            <w14:textOutline w14:w="9525" w14:cap="rnd" w14:cmpd="sng" w14:algn="ctr">
+                              <w14:noFill/>
+                              <w14:prstDash w14:val="solid"/>
+                              <w14:bevel/>
+                            </w14:textOutline>
+                          </w:rPr>
+                          <w:t xml:space="preserve"> BMI</w:t>
                         </w:r>
                       </w:p>
                     </w:txbxContent>
@@ -25757,6 +26088,7 @@
                             </w14:textOutline>
                           </w:rPr>
                         </w:pPr>
+                        <w:proofErr w:type="spellStart"/>
                         <w:r>
                           <w:rPr>
                             <w:lang w:val="en-ID"/>
@@ -25766,8 +26098,33 @@
                               <w14:bevel/>
                             </w14:textOutline>
                           </w:rPr>
-                          <w:t>Tergolong obese / overweight / normal / underweight / malnutrisi</w:t>
+                          <w:t>Tergolong</w:t>
                         </w:r>
+                        <w:proofErr w:type="spellEnd"/>
+                        <w:r>
+                          <w:rPr>
+                            <w:lang w:val="en-ID"/>
+                            <w14:textOutline w14:w="9525" w14:cap="rnd" w14:cmpd="sng" w14:algn="ctr">
+                              <w14:noFill/>
+                              <w14:prstDash w14:val="solid"/>
+                              <w14:bevel/>
+                            </w14:textOutline>
+                          </w:rPr>
+                          <w:t xml:space="preserve"> obese / overweight / normal / underweight / </w:t>
+                        </w:r>
+                        <w:proofErr w:type="spellStart"/>
+                        <w:r>
+                          <w:rPr>
+                            <w:lang w:val="en-ID"/>
+                            <w14:textOutline w14:w="9525" w14:cap="rnd" w14:cmpd="sng" w14:algn="ctr">
+                              <w14:noFill/>
+                              <w14:prstDash w14:val="solid"/>
+                              <w14:bevel/>
+                            </w14:textOutline>
+                          </w:rPr>
+                          <w:t>malnutrisi</w:t>
+                        </w:r>
+                        <w:proofErr w:type="spellEnd"/>
                       </w:p>
                     </w:txbxContent>
                   </v:textbox>
@@ -25981,27 +26338,33 @@
     </w:p>
     <w:sdt>
       <w:sdtPr>
-        <w:rPr>
-          <w:rFonts w:ascii="Calibri" w:eastAsia="Calibri" w:hAnsi="Calibri"/>
-          <w:b w:val="0"/>
-          <w:bCs w:val="0"/>
-          <w:sz w:val="22"/>
-          <w:szCs w:val="22"/>
-        </w:rPr>
         <w:id w:val="-1708335236"/>
         <w:docPartObj>
           <w:docPartGallery w:val="Bibliographies"/>
           <w:docPartUnique/>
         </w:docPartObj>
       </w:sdtPr>
-      <w:sdtEndPr/>
+      <w:sdtEndPr>
+        <w:rPr>
+          <w:rFonts w:ascii="Calibri" w:eastAsia="Calibri" w:hAnsi="Calibri"/>
+          <w:b w:val="0"/>
+          <w:bCs w:val="0"/>
+          <w:sz w:val="22"/>
+          <w:szCs w:val="22"/>
+        </w:rPr>
+      </w:sdtEndPr>
       <w:sdtContent>
         <w:p>
           <w:pPr>
             <w:pStyle w:val="Heading1"/>
           </w:pPr>
           <w:r>
-            <w:t xml:space="preserve">10. Daftar </w:t>
+            <w:t xml:space="preserve">10. </w:t>
+          </w:r>
+          <w:bookmarkStart w:id="3" w:name="_GoBack"/>
+          <w:bookmarkEnd w:id="3"/>
+          <w:r>
+            <w:t xml:space="preserve">Daftar </w:t>
           </w:r>
           <w:proofErr w:type="spellStart"/>
           <w:r>
@@ -26015,7 +26378,6 @@
             <w:id w:val="111145805"/>
             <w:bibliography/>
           </w:sdtPr>
-          <w:sdtEndPr/>
           <w:sdtContent>
             <w:p>
               <w:pPr>
@@ -26270,7 +26632,7 @@
 
 <file path=word/comments.xml><?xml version="1.0" encoding="utf-8"?>
 <w:comments xmlns:wpc="http://schemas.microsoft.com/office/word/2010/wordprocessingCanvas" xmlns:cx="http://schemas.microsoft.com/office/drawing/2014/chartex" xmlns:cx1="http://schemas.microsoft.com/office/drawing/2015/9/8/chartex" xmlns:cx2="http://schemas.microsoft.com/office/drawing/2015/10/21/chartex" xmlns:cx3="http://schemas.microsoft.com/office/drawing/2016/5/9/chartex" xmlns:cx4="http://schemas.microsoft.com/office/drawing/2016/5/10/chartex" xmlns:cx5="http://schemas.microsoft.com/office/drawing/2016/5/11/chartex" xmlns:cx6="http://schemas.microsoft.com/office/drawing/2016/5/12/chartex" xmlns:cx7="http://schemas.microsoft.com/office/drawing/2016/5/13/chartex" xmlns:cx8="http://schemas.microsoft.com/office/drawing/2016/5/14/chartex" xmlns:mc="http://schemas.openxmlformats.org/markup-compatibility/2006" xmlns:aink="http://schemas.microsoft.com/office/drawing/2016/ink" xmlns:am3d="http://schemas.microsoft.com/office/drawing/2017/model3d" xmlns:o="urn:schemas-microsoft-com:office:office" xmlns:r="http://schemas.openxmlformats.org/officeDocument/2006/relationships" xmlns:m="http://schemas.openxmlformats.org/officeDocument/2006/math" xmlns:v="urn:schemas-microsoft-com:vml" xmlns:wp14="http://schemas.microsoft.com/office/word/2010/wordprocessingDrawing" xmlns:wp="http://schemas.openxmlformats.org/drawingml/2006/wordprocessingDrawing" xmlns:w10="urn:schemas-microsoft-com:office:word" xmlns:w="http://schemas.openxmlformats.org/wordprocessingml/2006/main" xmlns:w14="http://schemas.microsoft.com/office/word/2010/wordml" xmlns:w15="http://schemas.microsoft.com/office/word/2012/wordml" xmlns:w16cid="http://schemas.microsoft.com/office/word/2016/wordml/cid" xmlns:w16se="http://schemas.microsoft.com/office/word/2015/wordml/symex" xmlns:wpg="http://schemas.microsoft.com/office/word/2010/wordprocessingGroup" xmlns:wpi="http://schemas.microsoft.com/office/word/2010/wordprocessingInk" xmlns:wne="http://schemas.microsoft.com/office/word/2006/wordml" xmlns:wps="http://schemas.microsoft.com/office/word/2010/wordprocessingShape" mc:Ignorable="w14 w15 w16se w16cid wp14">
-  <w:comment w:id="1" w:author="Ignatio Tara" w:date="2019-09-05T11:23:00Z" w:initials="IT">
+  <w:comment w:id="0" w:author="Ignatio Tara" w:date="2019-09-05T11:23:00Z" w:initials="IT">
     <w:p>
       <w:pPr>
         <w:pStyle w:val="CommentText"/>
@@ -26281,12 +26643,41 @@
         </w:rPr>
         <w:annotationRef/>
       </w:r>
-      <w:r>
-        <w:t>Berbagai bidang sepert x, y, z dan kesehatan. V</w:t>
+      <w:proofErr w:type="spellStart"/>
+      <w:r>
+        <w:t>Berbagai</w:t>
+      </w:r>
+      <w:proofErr w:type="spellEnd"/>
+      <w:r>
+        <w:t xml:space="preserve"> </w:t>
+      </w:r>
+      <w:proofErr w:type="spellStart"/>
+      <w:r>
+        <w:t>bidang</w:t>
+      </w:r>
+      <w:proofErr w:type="spellEnd"/>
+      <w:r>
+        <w:t xml:space="preserve"> </w:t>
+      </w:r>
+      <w:proofErr w:type="spellStart"/>
+      <w:r>
+        <w:t>sepert</w:t>
+      </w:r>
+      <w:proofErr w:type="spellEnd"/>
+      <w:r>
+        <w:t xml:space="preserve"> x, y, z dan </w:t>
+      </w:r>
+      <w:proofErr w:type="spellStart"/>
+      <w:r>
+        <w:t>kesehatan</w:t>
+      </w:r>
+      <w:proofErr w:type="spellEnd"/>
+      <w:r>
+        <w:t>. V</w:t>
       </w:r>
     </w:p>
   </w:comment>
-  <w:comment w:id="2" w:author="Ignatio Tara" w:date="2019-09-05T11:26:00Z" w:initials="IT">
+  <w:comment w:id="1" w:author="Ignatio Tara" w:date="2019-09-05T11:26:00Z" w:initials="IT">
     <w:p>
       <w:pPr>
         <w:pStyle w:val="CommentText"/>
@@ -26297,20 +26688,102 @@
         </w:rPr>
         <w:annotationRef/>
       </w:r>
-      <w:r>
-        <w:t>Sumber kutipan…???</w:t>
+      <w:proofErr w:type="spellStart"/>
+      <w:r>
+        <w:t>Sumber</w:t>
+      </w:r>
+      <w:proofErr w:type="spellEnd"/>
+      <w:r>
+        <w:t xml:space="preserve"> </w:t>
+      </w:r>
+      <w:proofErr w:type="spellStart"/>
+      <w:r>
+        <w:t>kutipan</w:t>
+      </w:r>
+      <w:proofErr w:type="spellEnd"/>
+      <w:r>
+        <w:t>…???</w:t>
       </w:r>
     </w:p>
     <w:p>
       <w:pPr>
         <w:pStyle w:val="CommentText"/>
       </w:pPr>
-      <w:r>
-        <w:t>Akuisisi pengetahuan dari pakar untuk dikonversikan sebagai  basis pengetahuan sistem. V</w:t>
+      <w:proofErr w:type="spellStart"/>
+      <w:r>
+        <w:t>Akuisisi</w:t>
+      </w:r>
+      <w:proofErr w:type="spellEnd"/>
+      <w:r>
+        <w:t xml:space="preserve"> </w:t>
+      </w:r>
+      <w:proofErr w:type="spellStart"/>
+      <w:r>
+        <w:t>pengetahuan</w:t>
+      </w:r>
+      <w:proofErr w:type="spellEnd"/>
+      <w:r>
+        <w:t xml:space="preserve"> </w:t>
+      </w:r>
+      <w:proofErr w:type="spellStart"/>
+      <w:r>
+        <w:t>dari</w:t>
+      </w:r>
+      <w:proofErr w:type="spellEnd"/>
+      <w:r>
+        <w:t xml:space="preserve"> </w:t>
+      </w:r>
+      <w:proofErr w:type="spellStart"/>
+      <w:r>
+        <w:t>pakar</w:t>
+      </w:r>
+      <w:proofErr w:type="spellEnd"/>
+      <w:r>
+        <w:t xml:space="preserve"> </w:t>
+      </w:r>
+      <w:proofErr w:type="spellStart"/>
+      <w:r>
+        <w:t>untuk</w:t>
+      </w:r>
+      <w:proofErr w:type="spellEnd"/>
+      <w:r>
+        <w:t xml:space="preserve"> </w:t>
+      </w:r>
+      <w:proofErr w:type="spellStart"/>
+      <w:r>
+        <w:t>dikonversikan</w:t>
+      </w:r>
+      <w:proofErr w:type="spellEnd"/>
+      <w:r>
+        <w:t xml:space="preserve"> </w:t>
+      </w:r>
+      <w:proofErr w:type="spellStart"/>
+      <w:r>
+        <w:t>sebagai</w:t>
+      </w:r>
+      <w:proofErr w:type="spellEnd"/>
+      <w:r>
+        <w:t xml:space="preserve">  basis </w:t>
+      </w:r>
+      <w:proofErr w:type="spellStart"/>
+      <w:r>
+        <w:t>pengetahuan</w:t>
+      </w:r>
+      <w:proofErr w:type="spellEnd"/>
+      <w:r>
+        <w:t xml:space="preserve"> </w:t>
+      </w:r>
+      <w:proofErr w:type="spellStart"/>
+      <w:r>
+        <w:t>sistem</w:t>
+      </w:r>
+      <w:proofErr w:type="spellEnd"/>
+      <w:r>
+        <w:t>. V</w:t>
       </w:r>
     </w:p>
   </w:comment>
-  <w:comment w:id="3" w:author="Ignatio Tara" w:date="2019-09-05T11:30:00Z" w:initials="IT">
+  <w:comment w:id="2" w:author="Ignatio Tara" w:date="2019-09-05T11:30:00Z" w:initials="IT">
     <w:p>
       <w:pPr>
         <w:pStyle w:val="CommentText"/>
@@ -26324,32 +26797,156 @@
       <w:r>
         <w:t xml:space="preserve">Par 1: </w:t>
       </w:r>
-      <w:r>
-        <w:t>masalah umumnya apa?</w:t>
+      <w:proofErr w:type="spellStart"/>
+      <w:r>
+        <w:t>masalah</w:t>
+      </w:r>
+      <w:proofErr w:type="spellEnd"/>
+      <w:r>
+        <w:t xml:space="preserve"> </w:t>
+      </w:r>
+      <w:proofErr w:type="spellStart"/>
+      <w:r>
+        <w:t>umumnya</w:t>
+      </w:r>
+      <w:proofErr w:type="spellEnd"/>
+      <w:r>
+        <w:t xml:space="preserve"> </w:t>
+      </w:r>
+      <w:proofErr w:type="spellStart"/>
+      <w:r>
+        <w:t>apa</w:t>
+      </w:r>
+      <w:proofErr w:type="spellEnd"/>
+      <w:r>
+        <w:t>?</w:t>
       </w:r>
     </w:p>
     <w:p>
       <w:pPr>
         <w:pStyle w:val="CommentText"/>
       </w:pPr>
-      <w:r>
-        <w:t>Obesitas yang mulai mulai banyak -&gt; data statistic</w:t>
+      <w:proofErr w:type="spellStart"/>
+      <w:r>
+        <w:t>Obesitas</w:t>
+      </w:r>
+      <w:proofErr w:type="spellEnd"/>
+      <w:r>
+        <w:t xml:space="preserve"> yang </w:t>
+      </w:r>
+      <w:proofErr w:type="spellStart"/>
+      <w:r>
+        <w:t>mulai</w:t>
+      </w:r>
+      <w:proofErr w:type="spellEnd"/>
+      <w:r>
+        <w:t xml:space="preserve"> </w:t>
+      </w:r>
+      <w:proofErr w:type="spellStart"/>
+      <w:r>
+        <w:t>mulai</w:t>
+      </w:r>
+      <w:proofErr w:type="spellEnd"/>
+      <w:r>
+        <w:t xml:space="preserve"> </w:t>
+      </w:r>
+      <w:proofErr w:type="spellStart"/>
+      <w:r>
+        <w:t>banyak</w:t>
+      </w:r>
+      <w:proofErr w:type="spellEnd"/>
+      <w:r>
+        <w:t xml:space="preserve"> -&gt; data statistic</w:t>
       </w:r>
     </w:p>
     <w:p>
       <w:pPr>
         <w:pStyle w:val="CommentText"/>
       </w:pPr>
-      <w:r>
-        <w:t>Kurang gizi -&gt; data statistic</w:t>
+      <w:proofErr w:type="spellStart"/>
+      <w:r>
+        <w:t>Kurang</w:t>
+      </w:r>
+      <w:proofErr w:type="spellEnd"/>
+      <w:r>
+        <w:t xml:space="preserve"> </w:t>
+      </w:r>
+      <w:proofErr w:type="spellStart"/>
+      <w:r>
+        <w:t>gizi</w:t>
+      </w:r>
+      <w:proofErr w:type="spellEnd"/>
+      <w:r>
+        <w:t xml:space="preserve"> -&gt; data statistic</w:t>
       </w:r>
     </w:p>
     <w:p>
       <w:pPr>
         <w:pStyle w:val="CommentText"/>
       </w:pPr>
-      <w:r>
-        <w:t>Sehat tapi kurus -&gt; berat ideal -&gt; tuntutan kemodernan -&gt; penampilan ‘sempurna’</w:t>
+      <w:proofErr w:type="spellStart"/>
+      <w:r>
+        <w:t>Sehat</w:t>
+      </w:r>
+      <w:proofErr w:type="spellEnd"/>
+      <w:r>
+        <w:t xml:space="preserve"> </w:t>
+      </w:r>
+      <w:proofErr w:type="spellStart"/>
+      <w:r>
+        <w:t>tapi</w:t>
+      </w:r>
+      <w:proofErr w:type="spellEnd"/>
+      <w:r>
+        <w:t xml:space="preserve"> </w:t>
+      </w:r>
+      <w:proofErr w:type="spellStart"/>
+      <w:r>
+        <w:t>kurus</w:t>
+      </w:r>
+      <w:proofErr w:type="spellEnd"/>
+      <w:r>
+        <w:t xml:space="preserve"> -&gt; </w:t>
+      </w:r>
+      <w:proofErr w:type="spellStart"/>
+      <w:r>
+        <w:t>berat</w:t>
+      </w:r>
+      <w:proofErr w:type="spellEnd"/>
+      <w:r>
+        <w:t xml:space="preserve"> ideal -&gt; </w:t>
+      </w:r>
+      <w:proofErr w:type="spellStart"/>
+      <w:r>
+        <w:t>tuntutan</w:t>
+      </w:r>
+      <w:proofErr w:type="spellEnd"/>
+      <w:r>
+        <w:t xml:space="preserve"> </w:t>
+      </w:r>
+      <w:proofErr w:type="spellStart"/>
+      <w:r>
+        <w:t>kemodernan</w:t>
+      </w:r>
+      <w:proofErr w:type="spellEnd"/>
+      <w:r>
+        <w:t xml:space="preserve"> -&gt; </w:t>
+      </w:r>
+      <w:proofErr w:type="spellStart"/>
+      <w:r>
+        <w:t>penampilan</w:t>
+      </w:r>
+      <w:proofErr w:type="spellEnd"/>
+      <w:r>
+        <w:t xml:space="preserve"> ‘</w:t>
+      </w:r>
+      <w:proofErr w:type="spellStart"/>
+      <w:r>
+        <w:t>sempurna</w:t>
+      </w:r>
+      <w:proofErr w:type="spellEnd"/>
+      <w:r>
+        <w:t>’</w:t>
       </w:r>
     </w:p>
     <w:p>
@@ -26357,7 +26954,47 @@
         <w:pStyle w:val="CommentText"/>
       </w:pPr>
       <w:r>
-        <w:t>Par 2: sisPak yang bias menjadi solusi dari masalah di par 1</w:t>
+        <w:t xml:space="preserve">Par 2: </w:t>
+      </w:r>
+      <w:proofErr w:type="spellStart"/>
+      <w:r>
+        <w:t>sisPak</w:t>
+      </w:r>
+      <w:proofErr w:type="spellEnd"/>
+      <w:r>
+        <w:t xml:space="preserve"> yang bias </w:t>
+      </w:r>
+      <w:proofErr w:type="spellStart"/>
+      <w:r>
+        <w:t>menjadi</w:t>
+      </w:r>
+      <w:proofErr w:type="spellEnd"/>
+      <w:r>
+        <w:t xml:space="preserve"> </w:t>
+      </w:r>
+      <w:proofErr w:type="spellStart"/>
+      <w:r>
+        <w:t>solusi</w:t>
+      </w:r>
+      <w:proofErr w:type="spellEnd"/>
+      <w:r>
+        <w:t xml:space="preserve"> </w:t>
+      </w:r>
+      <w:proofErr w:type="spellStart"/>
+      <w:r>
+        <w:t>dari</w:t>
+      </w:r>
+      <w:proofErr w:type="spellEnd"/>
+      <w:r>
+        <w:t xml:space="preserve"> </w:t>
+      </w:r>
+      <w:proofErr w:type="spellStart"/>
+      <w:r>
+        <w:t>masalah</w:t>
+      </w:r>
+      <w:proofErr w:type="spellEnd"/>
+      <w:r>
+        <w:t xml:space="preserve"> di par 1</w:t>
       </w:r>
     </w:p>
     <w:p>
@@ -26365,7 +27002,119 @@
         <w:pStyle w:val="CommentText"/>
       </w:pPr>
       <w:r>
-        <w:t>Par 3 kesimpulan sementara: dengan adanya siPak bidang diet/pengaturan pola makan -&gt; masalah yang di par 1 tiu terselesaikan dengan cara …..</w:t>
+        <w:t xml:space="preserve">Par 3 </w:t>
+      </w:r>
+      <w:proofErr w:type="spellStart"/>
+      <w:r>
+        <w:t>kesimpulan</w:t>
+      </w:r>
+      <w:proofErr w:type="spellEnd"/>
+      <w:r>
+        <w:t xml:space="preserve"> </w:t>
+      </w:r>
+      <w:proofErr w:type="spellStart"/>
+      <w:r>
+        <w:t>sementara</w:t>
+      </w:r>
+      <w:proofErr w:type="spellEnd"/>
+      <w:r>
+        <w:t xml:space="preserve">: </w:t>
+      </w:r>
+      <w:proofErr w:type="spellStart"/>
+      <w:r>
+        <w:t>dengan</w:t>
+      </w:r>
+      <w:proofErr w:type="spellEnd"/>
+      <w:r>
+        <w:t xml:space="preserve"> </w:t>
+      </w:r>
+      <w:proofErr w:type="spellStart"/>
+      <w:r>
+        <w:t>adanya</w:t>
+      </w:r>
+      <w:proofErr w:type="spellEnd"/>
+      <w:r>
+        <w:t xml:space="preserve"> </w:t>
+      </w:r>
+      <w:proofErr w:type="spellStart"/>
+      <w:r>
+        <w:t>siPak</w:t>
+      </w:r>
+      <w:proofErr w:type="spellEnd"/>
+      <w:r>
+        <w:t xml:space="preserve"> </w:t>
+      </w:r>
+      <w:proofErr w:type="spellStart"/>
+      <w:r>
+        <w:t>bidang</w:t>
+      </w:r>
+      <w:proofErr w:type="spellEnd"/>
+      <w:r>
+        <w:t xml:space="preserve"> diet/</w:t>
+      </w:r>
+      <w:proofErr w:type="spellStart"/>
+      <w:r>
+        <w:t>pengaturan</w:t>
+      </w:r>
+      <w:proofErr w:type="spellEnd"/>
+      <w:r>
+        <w:t xml:space="preserve"> </w:t>
+      </w:r>
+      <w:proofErr w:type="spellStart"/>
+      <w:r>
+        <w:t>pola</w:t>
+      </w:r>
+      <w:proofErr w:type="spellEnd"/>
+      <w:r>
+        <w:t xml:space="preserve"> </w:t>
+      </w:r>
+      <w:proofErr w:type="spellStart"/>
+      <w:r>
+        <w:t>makan</w:t>
+      </w:r>
+      <w:proofErr w:type="spellEnd"/>
+      <w:r>
+        <w:t xml:space="preserve"> -&gt; </w:t>
+      </w:r>
+      <w:proofErr w:type="spellStart"/>
+      <w:r>
+        <w:t>masalah</w:t>
+      </w:r>
+      <w:proofErr w:type="spellEnd"/>
+      <w:r>
+        <w:t xml:space="preserve"> yang di par 1 </w:t>
+      </w:r>
+      <w:proofErr w:type="spellStart"/>
+      <w:r>
+        <w:t>tiu</w:t>
+      </w:r>
+      <w:proofErr w:type="spellEnd"/>
+      <w:r>
+        <w:t xml:space="preserve"> </w:t>
+      </w:r>
+      <w:proofErr w:type="spellStart"/>
+      <w:r>
+        <w:t>terselesaikan</w:t>
+      </w:r>
+      <w:proofErr w:type="spellEnd"/>
+      <w:r>
+        <w:t xml:space="preserve"> </w:t>
+      </w:r>
+      <w:proofErr w:type="spellStart"/>
+      <w:r>
+        <w:t>dengan</w:t>
+      </w:r>
+      <w:proofErr w:type="spellEnd"/>
+      <w:r>
+        <w:t xml:space="preserve"> </w:t>
+      </w:r>
+      <w:proofErr w:type="spellStart"/>
+      <w:r>
+        <w:t>cara</w:t>
+      </w:r>
+      <w:proofErr w:type="spellEnd"/>
+      <w:r>
+        <w:t xml:space="preserve"> …..</w:t>
       </w:r>
     </w:p>
   </w:comment>
@@ -27853,7 +28602,7 @@
     </w:rPrDefault>
     <w:pPrDefault/>
   </w:docDefaults>
-  <w:latentStyles w:defLockedState="0" w:defUIPriority="99" w:defSemiHidden="0" w:defUnhideWhenUsed="0" w:defQFormat="0" w:count="376">
+  <w:latentStyles w:defLockedState="0" w:defUIPriority="99" w:defSemiHidden="0" w:defUnhideWhenUsed="0" w:defQFormat="0" w:count="377">
     <w:lsdException w:name="Normal" w:uiPriority="0" w:qFormat="1"/>
     <w:lsdException w:name="heading 1" w:uiPriority="9" w:qFormat="1"/>
     <w:lsdException w:name="heading 2" w:semiHidden="1" w:uiPriority="9" w:unhideWhenUsed="1" w:qFormat="1"/>
@@ -28230,6 +28979,7 @@
     <w:lsdException w:name="Hashtag" w:semiHidden="1" w:unhideWhenUsed="1"/>
     <w:lsdException w:name="Unresolved Mention" w:semiHidden="1" w:unhideWhenUsed="1"/>
     <w:lsdException w:name="Smart Link" w:semiHidden="1" w:unhideWhenUsed="1"/>
+    <w:lsdException w:name="Smart Link Error" w:semiHidden="1" w:unhideWhenUsed="1"/>
   </w:latentStyles>
   <w:style w:type="paragraph" w:default="1" w:styleId="Normal">
     <w:name w:val="Normal"/>
@@ -28268,7 +29018,6 @@
   <w:style w:type="character" w:default="1" w:styleId="DefaultParagraphFont">
     <w:name w:val="Default Paragraph Font"/>
     <w:uiPriority w:val="1"/>
-    <w:semiHidden/>
     <w:unhideWhenUsed/>
   </w:style>
   <w:style w:type="table" w:default="1" w:styleId="TableNormal">
@@ -28276,6 +29025,7 @@
     <w:uiPriority w:val="99"/>
     <w:semiHidden/>
     <w:unhideWhenUsed/>
+    <w:qFormat/>
     <w:tblPr>
       <w:tblInd w:w="0" w:type="dxa"/>
       <w:tblCellMar>
@@ -28963,7 +29713,7 @@
 </file>
 
 <file path=customXml/itemProps1.xml><?xml version="1.0" encoding="utf-8"?>
-<ds:datastoreItem xmlns:ds="http://schemas.openxmlformats.org/officeDocument/2006/customXml" ds:itemID="{D33B8CF9-DBB3-454C-94A8-680181943053}">
+<ds:datastoreItem xmlns:ds="http://schemas.openxmlformats.org/officeDocument/2006/customXml" ds:itemID="{4805D0E6-F6E6-6142-8CAD-C0F5961587E5}">
   <ds:schemaRefs>
     <ds:schemaRef ds:uri="http://schemas.openxmlformats.org/officeDocument/2006/bibliography"/>
   </ds:schemaRefs>

</xml_diff>